<commit_message>
Acta Daily Scrum 25 de marzo
</commit_message>
<xml_diff>
--- a/src/main/resources/doc/Actas Daily Scrum/S2/3. Daily Scrum 22 marzo.docx
+++ b/src/main/resources/doc/Actas Daily Scrum/S2/3. Daily Scrum 22 marzo.docx
@@ -157,14 +157,19 @@
         <w15:appearance w15:val="hidden"/>
         <w:text/>
       </w:sdtPr>
-      <w:sdtEndPr/>
       <w:sdtContent>
         <w:p>
           <w:pPr>
             <w:pStyle w:val="Ttulo"/>
           </w:pPr>
           <w:r>
-            <w:t>Sprint planning</w:t>
+            <w:t xml:space="preserve">daily scrum </w:t>
+          </w:r>
+          <w:r>
+            <w:t>2</w:t>
+          </w:r>
+          <w:r>
+            <w:t>2/03/21</w:t>
           </w:r>
         </w:p>
       </w:sdtContent>
@@ -875,10 +880,7 @@
         <w:jc w:val="both"/>
       </w:pPr>
       <w:r>
-        <w:t>Enrique</w:t>
-      </w:r>
-      <w:r>
-        <w:t xml:space="preserve"> está realizando su tarea de </w:t>
+        <w:t xml:space="preserve">Enrique está realizando su tarea de </w:t>
       </w:r>
       <w:r>
         <w:t>soporte de borrado (owner, pet</w:t>
@@ -1114,7 +1116,7 @@
                 <w:jc w:val="center"/>
               </w:pPr>
               <w:r>
-                <w:t>Sprint planning</w:t>
+                <w:t>daily scrum 22/03/21</w:t>
               </w:r>
             </w:p>
           </w:sdtContent>
@@ -2408,6 +2410,8 @@
     <w:rsid w:val="00350361"/>
     <w:rsid w:val="00A63380"/>
     <w:rsid w:val="00AA0EA9"/>
+    <w:rsid w:val="00B739A9"/>
+    <w:rsid w:val="00C14A46"/>
     <w:rsid w:val="00D80D56"/>
   </w:rsids>
   <m:mathPr>

</xml_diff>